<commit_message>
do not now how to rewrite this sentense
</commit_message>
<xml_diff>
--- a/Я сумасшедшая.docx
+++ b/Я сумасшедшая.docx
@@ -729,20 +729,14 @@
         </w:rPr>
         <w:t xml:space="preserve"> «командир». Кстати, </w:t>
       </w:r>
+      <w:r>
+        <w:rPr>
+          <w:lang w:val="ru-RU"/>
+        </w:rPr>
+        <w:t>???.</w:t>
+      </w:r>
       <w:bookmarkStart w:id="0" w:name="_GoBack"/>
-      <w:r>
-        <w:rPr>
-          <w:lang w:val="ru-RU"/>
-        </w:rPr>
-        <w:t>вещи у солдат крал сын зав. складом. У них там в ВВС семьи контрактников прямо на базе живут… Короче, вот отчет, дай кому-нибудь из лоботрясов, пусть оформят</w:t>
-      </w:r>
       <w:bookmarkEnd w:id="0"/>
-      <w:r>
-        <w:rPr>
-          <w:lang w:val="ru-RU"/>
-        </w:rPr>
-        <w:t>.</w:t>
-      </w:r>
     </w:p>
     <w:p>
       <w:pPr>
@@ -905,14 +899,7 @@
         <w:rPr>
           <w:lang w:val="ru-RU"/>
         </w:rPr>
-        <w:t xml:space="preserve"> </w:t>
-      </w:r>
-      <w:r>
-        <w:rPr>
-          <w:lang w:val="ru-RU"/>
-        </w:rPr>
-        <w:lastRenderedPageBreak/>
-        <w:t xml:space="preserve">как должно быть. И уже на всегда. А подруга еще раз назвала меня сумасшедшей, когда я вышла </w:t>
+        <w:t xml:space="preserve"> как должно быть. И уже на всегда. А подруга еще раз назвала меня сумасшедшей, когда я вышла </w:t>
       </w:r>
       <w:r>
         <w:rPr>
@@ -938,6 +925,7 @@
         <w:rPr>
           <w:lang w:val="ru-RU"/>
         </w:rPr>
+        <w:lastRenderedPageBreak/>
         <w:t xml:space="preserve">В новом паспорте я с гордостью прочла свое имя: Марина Леви - Бен - Тулила. </w:t>
       </w:r>
       <w:r>

</xml_diff>